<commit_message>
Se agregan casos de prueba
</commit_message>
<xml_diff>
--- a/LanzandoCaber/LoteDePrueba/Documentacion.docx
+++ b/LanzandoCaber/LoteDePrueba/Documentacion.docx
@@ -260,9 +260,2794 @@
     </w:tbl>
     <w:p/>
     <w:p>
+      <w:pPr>
+        <w:pStyle w:val="Ttulo1"/>
+      </w:pPr>
       <w:bookmarkStart w:id="2" w:name="_5k5zvunkx0tq" w:colFirst="0" w:colLast="0"/>
       <w:bookmarkEnd w:id="2"/>
+      <w:r>
+        <w:t>Caso0</w:t>
+      </w:r>
+      <w:r>
+        <w:t>1</w:t>
+      </w:r>
     </w:p>
+    <w:p/>
+    <w:tbl>
+      <w:tblPr>
+        <w:tblStyle w:val="a0"/>
+        <w:tblW w:w="9029" w:type="dxa"/>
+        <w:tblInd w:w="0" w:type="dxa"/>
+        <w:tblBorders>
+          <w:top w:val="single" w:sz="8" w:space="0" w:color="000000"/>
+          <w:left w:val="single" w:sz="8" w:space="0" w:color="000000"/>
+          <w:bottom w:val="single" w:sz="8" w:space="0" w:color="000000"/>
+          <w:right w:val="single" w:sz="8" w:space="0" w:color="000000"/>
+          <w:insideH w:val="single" w:sz="8" w:space="0" w:color="000000"/>
+          <w:insideV w:val="single" w:sz="8" w:space="0" w:color="000000"/>
+        </w:tblBorders>
+        <w:tblLayout w:type="fixed"/>
+        <w:tblLook w:val="0600" w:firstRow="0" w:lastRow="0" w:firstColumn="0" w:lastColumn="0" w:noHBand="1" w:noVBand="1"/>
+      </w:tblPr>
+      <w:tblGrid>
+        <w:gridCol w:w="4514"/>
+        <w:gridCol w:w="4515"/>
+      </w:tblGrid>
+      <w:tr>
+        <w:tc>
+          <w:tcPr>
+            <w:tcW w:w="4514" w:type="dxa"/>
+            <w:shd w:val="clear" w:color="auto" w:fill="auto"/>
+            <w:tcMar>
+              <w:top w:w="100" w:type="dxa"/>
+              <w:left w:w="100" w:type="dxa"/>
+              <w:bottom w:w="100" w:type="dxa"/>
+              <w:right w:w="100" w:type="dxa"/>
+            </w:tcMar>
+          </w:tcPr>
+          <w:p>
+            <w:pPr>
+              <w:widowControl w:val="0"/>
+              <w:spacing w:line="240" w:lineRule="auto"/>
+            </w:pPr>
+            <w:r>
+              <w:t>.in</w:t>
+            </w:r>
+          </w:p>
+        </w:tc>
+        <w:tc>
+          <w:tcPr>
+            <w:tcW w:w="4514" w:type="dxa"/>
+            <w:shd w:val="clear" w:color="auto" w:fill="auto"/>
+            <w:tcMar>
+              <w:top w:w="100" w:type="dxa"/>
+              <w:left w:w="100" w:type="dxa"/>
+              <w:bottom w:w="100" w:type="dxa"/>
+              <w:right w:w="100" w:type="dxa"/>
+            </w:tcMar>
+          </w:tcPr>
+          <w:p>
+            <w:pPr>
+              <w:widowControl w:val="0"/>
+              <w:spacing w:line="240" w:lineRule="auto"/>
+            </w:pPr>
+            <w:r>
+              <w:t>.</w:t>
+            </w:r>
+            <w:proofErr w:type="spellStart"/>
+            <w:r>
+              <w:t>out</w:t>
+            </w:r>
+            <w:proofErr w:type="spellEnd"/>
+          </w:p>
+        </w:tc>
+      </w:tr>
+      <w:tr>
+        <w:tc>
+          <w:tcPr>
+            <w:tcW w:w="4514" w:type="dxa"/>
+            <w:shd w:val="clear" w:color="auto" w:fill="auto"/>
+            <w:tcMar>
+              <w:top w:w="100" w:type="dxa"/>
+              <w:left w:w="100" w:type="dxa"/>
+              <w:bottom w:w="100" w:type="dxa"/>
+              <w:right w:w="100" w:type="dxa"/>
+            </w:tcMar>
+          </w:tcPr>
+          <w:p>
+            <w:pPr>
+              <w:spacing w:line="240" w:lineRule="auto"/>
+            </w:pPr>
+            <w:r>
+              <w:t>1</w:t>
+            </w:r>
+          </w:p>
+          <w:p>
+            <w:pPr>
+              <w:spacing w:line="240" w:lineRule="auto"/>
+            </w:pPr>
+            <w:r>
+              <w:t>4.23</w:t>
+            </w:r>
+            <w:r>
+              <w:tab/>
+              <w:t>1.73</w:t>
+            </w:r>
+          </w:p>
+          <w:p>
+            <w:pPr>
+              <w:spacing w:line="240" w:lineRule="auto"/>
+            </w:pPr>
+            <w:r>
+              <w:t>1.24</w:t>
+            </w:r>
+            <w:r>
+              <w:tab/>
+              <w:t>4.10</w:t>
+            </w:r>
+          </w:p>
+          <w:p>
+            <w:pPr>
+              <w:spacing w:line="240" w:lineRule="auto"/>
+            </w:pPr>
+            <w:r>
+              <w:t>4.07</w:t>
+            </w:r>
+            <w:r>
+              <w:tab/>
+              <w:t>3.86</w:t>
+            </w:r>
+          </w:p>
+        </w:tc>
+        <w:tc>
+          <w:tcPr>
+            <w:tcW w:w="4514" w:type="dxa"/>
+            <w:shd w:val="clear" w:color="auto" w:fill="auto"/>
+            <w:tcMar>
+              <w:top w:w="100" w:type="dxa"/>
+              <w:left w:w="100" w:type="dxa"/>
+              <w:bottom w:w="100" w:type="dxa"/>
+              <w:right w:w="100" w:type="dxa"/>
+            </w:tcMar>
+          </w:tcPr>
+          <w:p>
+            <w:pPr>
+              <w:spacing w:line="240" w:lineRule="auto"/>
+            </w:pPr>
+            <w:r>
+              <w:t>1</w:t>
+            </w:r>
+          </w:p>
+          <w:p>
+            <w:pPr>
+              <w:spacing w:line="240" w:lineRule="auto"/>
+            </w:pPr>
+            <w:r>
+              <w:t>1</w:t>
+            </w:r>
+          </w:p>
+        </w:tc>
+      </w:tr>
+    </w:tbl>
+    <w:p/>
+    <w:p>
+      <w:pPr>
+        <w:pStyle w:val="Ttulo1"/>
+      </w:pPr>
+      <w:r>
+        <w:t>Caso0</w:t>
+      </w:r>
+      <w:r>
+        <w:t>2</w:t>
+      </w:r>
+    </w:p>
+    <w:p/>
+    <w:tbl>
+      <w:tblPr>
+        <w:tblStyle w:val="a0"/>
+        <w:tblW w:w="9029" w:type="dxa"/>
+        <w:tblInd w:w="0" w:type="dxa"/>
+        <w:tblBorders>
+          <w:top w:val="single" w:sz="8" w:space="0" w:color="000000"/>
+          <w:left w:val="single" w:sz="8" w:space="0" w:color="000000"/>
+          <w:bottom w:val="single" w:sz="8" w:space="0" w:color="000000"/>
+          <w:right w:val="single" w:sz="8" w:space="0" w:color="000000"/>
+          <w:insideH w:val="single" w:sz="8" w:space="0" w:color="000000"/>
+          <w:insideV w:val="single" w:sz="8" w:space="0" w:color="000000"/>
+        </w:tblBorders>
+        <w:tblLayout w:type="fixed"/>
+        <w:tblLook w:val="0600" w:firstRow="0" w:lastRow="0" w:firstColumn="0" w:lastColumn="0" w:noHBand="1" w:noVBand="1"/>
+      </w:tblPr>
+      <w:tblGrid>
+        <w:gridCol w:w="4514"/>
+        <w:gridCol w:w="4515"/>
+      </w:tblGrid>
+      <w:tr>
+        <w:tc>
+          <w:tcPr>
+            <w:tcW w:w="4514" w:type="dxa"/>
+            <w:shd w:val="clear" w:color="auto" w:fill="auto"/>
+            <w:tcMar>
+              <w:top w:w="100" w:type="dxa"/>
+              <w:left w:w="100" w:type="dxa"/>
+              <w:bottom w:w="100" w:type="dxa"/>
+              <w:right w:w="100" w:type="dxa"/>
+            </w:tcMar>
+          </w:tcPr>
+          <w:p>
+            <w:pPr>
+              <w:widowControl w:val="0"/>
+              <w:spacing w:line="240" w:lineRule="auto"/>
+            </w:pPr>
+            <w:r>
+              <w:t>.in</w:t>
+            </w:r>
+          </w:p>
+        </w:tc>
+        <w:tc>
+          <w:tcPr>
+            <w:tcW w:w="4514" w:type="dxa"/>
+            <w:shd w:val="clear" w:color="auto" w:fill="auto"/>
+            <w:tcMar>
+              <w:top w:w="100" w:type="dxa"/>
+              <w:left w:w="100" w:type="dxa"/>
+              <w:bottom w:w="100" w:type="dxa"/>
+              <w:right w:w="100" w:type="dxa"/>
+            </w:tcMar>
+          </w:tcPr>
+          <w:p>
+            <w:pPr>
+              <w:widowControl w:val="0"/>
+              <w:spacing w:line="240" w:lineRule="auto"/>
+            </w:pPr>
+            <w:r>
+              <w:t>.</w:t>
+            </w:r>
+            <w:proofErr w:type="spellStart"/>
+            <w:r>
+              <w:t>out</w:t>
+            </w:r>
+            <w:proofErr w:type="spellEnd"/>
+          </w:p>
+        </w:tc>
+      </w:tr>
+      <w:tr>
+        <w:tc>
+          <w:tcPr>
+            <w:tcW w:w="4514" w:type="dxa"/>
+            <w:shd w:val="clear" w:color="auto" w:fill="auto"/>
+            <w:tcMar>
+              <w:top w:w="100" w:type="dxa"/>
+              <w:left w:w="100" w:type="dxa"/>
+              <w:bottom w:w="100" w:type="dxa"/>
+              <w:right w:w="100" w:type="dxa"/>
+            </w:tcMar>
+          </w:tcPr>
+          <w:p>
+            <w:pPr>
+              <w:spacing w:line="240" w:lineRule="auto"/>
+            </w:pPr>
+            <w:r>
+              <w:t>2</w:t>
+            </w:r>
+          </w:p>
+          <w:p>
+            <w:pPr>
+              <w:spacing w:line="240" w:lineRule="auto"/>
+            </w:pPr>
+            <w:r>
+              <w:t>0.91</w:t>
+            </w:r>
+            <w:r>
+              <w:tab/>
+              <w:t>2.68</w:t>
+            </w:r>
+          </w:p>
+          <w:p>
+            <w:pPr>
+              <w:spacing w:line="240" w:lineRule="auto"/>
+            </w:pPr>
+            <w:r>
+              <w:t>2.86</w:t>
+            </w:r>
+            <w:r>
+              <w:tab/>
+              <w:t>4.53</w:t>
+            </w:r>
+          </w:p>
+          <w:p>
+            <w:pPr>
+              <w:spacing w:line="240" w:lineRule="auto"/>
+            </w:pPr>
+            <w:r>
+              <w:t>1.85</w:t>
+            </w:r>
+            <w:r>
+              <w:tab/>
+              <w:t>1.85</w:t>
+            </w:r>
+          </w:p>
+          <w:p>
+            <w:pPr>
+              <w:spacing w:line="240" w:lineRule="auto"/>
+            </w:pPr>
+            <w:r>
+              <w:t>3.23</w:t>
+            </w:r>
+            <w:r>
+              <w:tab/>
+              <w:t>0.47</w:t>
+            </w:r>
+          </w:p>
+          <w:p>
+            <w:pPr>
+              <w:spacing w:line="240" w:lineRule="auto"/>
+            </w:pPr>
+            <w:r>
+              <w:t>2.12</w:t>
+            </w:r>
+            <w:r>
+              <w:tab/>
+              <w:t>4.90</w:t>
+            </w:r>
+          </w:p>
+          <w:p>
+            <w:pPr>
+              <w:spacing w:line="240" w:lineRule="auto"/>
+            </w:pPr>
+            <w:r>
+              <w:t>3.16</w:t>
+            </w:r>
+            <w:r>
+              <w:tab/>
+              <w:t>3.44</w:t>
+            </w:r>
+          </w:p>
+        </w:tc>
+        <w:tc>
+          <w:tcPr>
+            <w:tcW w:w="4514" w:type="dxa"/>
+            <w:shd w:val="clear" w:color="auto" w:fill="auto"/>
+            <w:tcMar>
+              <w:top w:w="100" w:type="dxa"/>
+              <w:left w:w="100" w:type="dxa"/>
+              <w:bottom w:w="100" w:type="dxa"/>
+              <w:right w:w="100" w:type="dxa"/>
+            </w:tcMar>
+          </w:tcPr>
+          <w:p>
+            <w:pPr>
+              <w:spacing w:line="240" w:lineRule="auto"/>
+            </w:pPr>
+            <w:r>
+              <w:t>1 2</w:t>
+            </w:r>
+          </w:p>
+          <w:p>
+            <w:pPr>
+              <w:spacing w:line="240" w:lineRule="auto"/>
+            </w:pPr>
+            <w:r>
+              <w:t>2 1</w:t>
+            </w:r>
+          </w:p>
+        </w:tc>
+      </w:tr>
+    </w:tbl>
+    <w:p/>
+    <w:p>
+      <w:pPr>
+        <w:pStyle w:val="Ttulo1"/>
+      </w:pPr>
+      <w:r>
+        <w:lastRenderedPageBreak/>
+        <w:t>Caso0</w:t>
+      </w:r>
+      <w:r>
+        <w:t>3</w:t>
+      </w:r>
+    </w:p>
+    <w:p/>
+    <w:tbl>
+      <w:tblPr>
+        <w:tblStyle w:val="a0"/>
+        <w:tblW w:w="9029" w:type="dxa"/>
+        <w:tblInd w:w="0" w:type="dxa"/>
+        <w:tblBorders>
+          <w:top w:val="single" w:sz="8" w:space="0" w:color="000000"/>
+          <w:left w:val="single" w:sz="8" w:space="0" w:color="000000"/>
+          <w:bottom w:val="single" w:sz="8" w:space="0" w:color="000000"/>
+          <w:right w:val="single" w:sz="8" w:space="0" w:color="000000"/>
+          <w:insideH w:val="single" w:sz="8" w:space="0" w:color="000000"/>
+          <w:insideV w:val="single" w:sz="8" w:space="0" w:color="000000"/>
+        </w:tblBorders>
+        <w:tblLayout w:type="fixed"/>
+        <w:tblLook w:val="0600" w:firstRow="0" w:lastRow="0" w:firstColumn="0" w:lastColumn="0" w:noHBand="1" w:noVBand="1"/>
+      </w:tblPr>
+      <w:tblGrid>
+        <w:gridCol w:w="4514"/>
+        <w:gridCol w:w="4515"/>
+      </w:tblGrid>
+      <w:tr>
+        <w:tc>
+          <w:tcPr>
+            <w:tcW w:w="4514" w:type="dxa"/>
+            <w:shd w:val="clear" w:color="auto" w:fill="auto"/>
+            <w:tcMar>
+              <w:top w:w="100" w:type="dxa"/>
+              <w:left w:w="100" w:type="dxa"/>
+              <w:bottom w:w="100" w:type="dxa"/>
+              <w:right w:w="100" w:type="dxa"/>
+            </w:tcMar>
+          </w:tcPr>
+          <w:p>
+            <w:pPr>
+              <w:widowControl w:val="0"/>
+              <w:spacing w:line="240" w:lineRule="auto"/>
+            </w:pPr>
+            <w:r>
+              <w:t>.in</w:t>
+            </w:r>
+          </w:p>
+        </w:tc>
+        <w:tc>
+          <w:tcPr>
+            <w:tcW w:w="4514" w:type="dxa"/>
+            <w:shd w:val="clear" w:color="auto" w:fill="auto"/>
+            <w:tcMar>
+              <w:top w:w="100" w:type="dxa"/>
+              <w:left w:w="100" w:type="dxa"/>
+              <w:bottom w:w="100" w:type="dxa"/>
+              <w:right w:w="100" w:type="dxa"/>
+            </w:tcMar>
+          </w:tcPr>
+          <w:p>
+            <w:pPr>
+              <w:widowControl w:val="0"/>
+              <w:spacing w:line="240" w:lineRule="auto"/>
+            </w:pPr>
+            <w:r>
+              <w:t>.</w:t>
+            </w:r>
+            <w:proofErr w:type="spellStart"/>
+            <w:r>
+              <w:t>out</w:t>
+            </w:r>
+            <w:proofErr w:type="spellEnd"/>
+          </w:p>
+        </w:tc>
+      </w:tr>
+      <w:tr>
+        <w:tc>
+          <w:tcPr>
+            <w:tcW w:w="4514" w:type="dxa"/>
+            <w:shd w:val="clear" w:color="auto" w:fill="auto"/>
+            <w:tcMar>
+              <w:top w:w="100" w:type="dxa"/>
+              <w:left w:w="100" w:type="dxa"/>
+              <w:bottom w:w="100" w:type="dxa"/>
+              <w:right w:w="100" w:type="dxa"/>
+            </w:tcMar>
+          </w:tcPr>
+          <w:p>
+            <w:pPr>
+              <w:spacing w:line="240" w:lineRule="auto"/>
+            </w:pPr>
+            <w:r>
+              <w:t>3</w:t>
+            </w:r>
+          </w:p>
+          <w:p>
+            <w:pPr>
+              <w:spacing w:line="240" w:lineRule="auto"/>
+            </w:pPr>
+            <w:r>
+              <w:t>3.17</w:t>
+            </w:r>
+            <w:r>
+              <w:tab/>
+              <w:t>2.08</w:t>
+            </w:r>
+          </w:p>
+          <w:p>
+            <w:pPr>
+              <w:spacing w:line="240" w:lineRule="auto"/>
+            </w:pPr>
+            <w:r>
+              <w:t>3.24</w:t>
+            </w:r>
+            <w:r>
+              <w:tab/>
+              <w:t>1.05</w:t>
+            </w:r>
+          </w:p>
+          <w:p>
+            <w:pPr>
+              <w:spacing w:line="240" w:lineRule="auto"/>
+            </w:pPr>
+            <w:r>
+              <w:t>0.55</w:t>
+            </w:r>
+            <w:r>
+              <w:tab/>
+              <w:t>4.51</w:t>
+            </w:r>
+          </w:p>
+          <w:p>
+            <w:pPr>
+              <w:spacing w:line="240" w:lineRule="auto"/>
+            </w:pPr>
+            <w:r>
+              <w:t>3.64</w:t>
+            </w:r>
+            <w:r>
+              <w:tab/>
+              <w:t>4.90</w:t>
+            </w:r>
+          </w:p>
+          <w:p>
+            <w:pPr>
+              <w:spacing w:line="240" w:lineRule="auto"/>
+            </w:pPr>
+            <w:r>
+              <w:t>2.85</w:t>
+            </w:r>
+            <w:r>
+              <w:tab/>
+              <w:t>3.74</w:t>
+            </w:r>
+          </w:p>
+          <w:p>
+            <w:pPr>
+              <w:spacing w:line="240" w:lineRule="auto"/>
+            </w:pPr>
+            <w:r>
+              <w:t>2.28</w:t>
+            </w:r>
+            <w:r>
+              <w:tab/>
+              <w:t>3.26</w:t>
+            </w:r>
+          </w:p>
+          <w:p>
+            <w:pPr>
+              <w:spacing w:line="240" w:lineRule="auto"/>
+            </w:pPr>
+            <w:r>
+              <w:t>2.77</w:t>
+            </w:r>
+            <w:r>
+              <w:tab/>
+              <w:t>4.79</w:t>
+            </w:r>
+          </w:p>
+          <w:p>
+            <w:pPr>
+              <w:spacing w:line="240" w:lineRule="auto"/>
+            </w:pPr>
+            <w:r>
+              <w:t>2.25</w:t>
+            </w:r>
+            <w:r>
+              <w:tab/>
+              <w:t>4.21</w:t>
+            </w:r>
+          </w:p>
+          <w:p>
+            <w:pPr>
+              <w:spacing w:line="240" w:lineRule="auto"/>
+            </w:pPr>
+            <w:r>
+              <w:t>4.32</w:t>
+            </w:r>
+            <w:r>
+              <w:tab/>
+              <w:t>1.05</w:t>
+            </w:r>
+          </w:p>
+        </w:tc>
+        <w:tc>
+          <w:tcPr>
+            <w:tcW w:w="4514" w:type="dxa"/>
+            <w:shd w:val="clear" w:color="auto" w:fill="auto"/>
+            <w:tcMar>
+              <w:top w:w="100" w:type="dxa"/>
+              <w:left w:w="100" w:type="dxa"/>
+              <w:bottom w:w="100" w:type="dxa"/>
+              <w:right w:w="100" w:type="dxa"/>
+            </w:tcMar>
+          </w:tcPr>
+          <w:p>
+            <w:pPr>
+              <w:spacing w:line="240" w:lineRule="auto"/>
+            </w:pPr>
+            <w:r>
+              <w:t>2 3 1</w:t>
+            </w:r>
+          </w:p>
+          <w:p>
+            <w:pPr>
+              <w:spacing w:line="240" w:lineRule="auto"/>
+            </w:pPr>
+            <w:r>
+              <w:t>3 2 1</w:t>
+            </w:r>
+          </w:p>
+        </w:tc>
+      </w:tr>
+    </w:tbl>
+    <w:p/>
+    <w:p>
+      <w:pPr>
+        <w:pStyle w:val="Ttulo1"/>
+      </w:pPr>
+      <w:r>
+        <w:t>Caso0</w:t>
+      </w:r>
+      <w:r>
+        <w:t>4</w:t>
+      </w:r>
+    </w:p>
+    <w:p/>
+    <w:tbl>
+      <w:tblPr>
+        <w:tblStyle w:val="a0"/>
+        <w:tblW w:w="9029" w:type="dxa"/>
+        <w:tblInd w:w="0" w:type="dxa"/>
+        <w:tblBorders>
+          <w:top w:val="single" w:sz="8" w:space="0" w:color="000000"/>
+          <w:left w:val="single" w:sz="8" w:space="0" w:color="000000"/>
+          <w:bottom w:val="single" w:sz="8" w:space="0" w:color="000000"/>
+          <w:right w:val="single" w:sz="8" w:space="0" w:color="000000"/>
+          <w:insideH w:val="single" w:sz="8" w:space="0" w:color="000000"/>
+          <w:insideV w:val="single" w:sz="8" w:space="0" w:color="000000"/>
+        </w:tblBorders>
+        <w:tblLayout w:type="fixed"/>
+        <w:tblLook w:val="0600" w:firstRow="0" w:lastRow="0" w:firstColumn="0" w:lastColumn="0" w:noHBand="1" w:noVBand="1"/>
+      </w:tblPr>
+      <w:tblGrid>
+        <w:gridCol w:w="4514"/>
+        <w:gridCol w:w="4515"/>
+      </w:tblGrid>
+      <w:tr>
+        <w:tc>
+          <w:tcPr>
+            <w:tcW w:w="4514" w:type="dxa"/>
+            <w:shd w:val="clear" w:color="auto" w:fill="auto"/>
+            <w:tcMar>
+              <w:top w:w="100" w:type="dxa"/>
+              <w:left w:w="100" w:type="dxa"/>
+              <w:bottom w:w="100" w:type="dxa"/>
+              <w:right w:w="100" w:type="dxa"/>
+            </w:tcMar>
+          </w:tcPr>
+          <w:p>
+            <w:pPr>
+              <w:widowControl w:val="0"/>
+              <w:spacing w:line="240" w:lineRule="auto"/>
+            </w:pPr>
+            <w:r>
+              <w:t>.in</w:t>
+            </w:r>
+          </w:p>
+        </w:tc>
+        <w:tc>
+          <w:tcPr>
+            <w:tcW w:w="4514" w:type="dxa"/>
+            <w:shd w:val="clear" w:color="auto" w:fill="auto"/>
+            <w:tcMar>
+              <w:top w:w="100" w:type="dxa"/>
+              <w:left w:w="100" w:type="dxa"/>
+              <w:bottom w:w="100" w:type="dxa"/>
+              <w:right w:w="100" w:type="dxa"/>
+            </w:tcMar>
+          </w:tcPr>
+          <w:p>
+            <w:pPr>
+              <w:widowControl w:val="0"/>
+              <w:spacing w:line="240" w:lineRule="auto"/>
+            </w:pPr>
+            <w:r>
+              <w:t>.</w:t>
+            </w:r>
+            <w:proofErr w:type="spellStart"/>
+            <w:r>
+              <w:t>out</w:t>
+            </w:r>
+            <w:proofErr w:type="spellEnd"/>
+          </w:p>
+        </w:tc>
+      </w:tr>
+      <w:tr>
+        <w:tc>
+          <w:tcPr>
+            <w:tcW w:w="4514" w:type="dxa"/>
+            <w:shd w:val="clear" w:color="auto" w:fill="auto"/>
+            <w:tcMar>
+              <w:top w:w="100" w:type="dxa"/>
+              <w:left w:w="100" w:type="dxa"/>
+              <w:bottom w:w="100" w:type="dxa"/>
+              <w:right w:w="100" w:type="dxa"/>
+            </w:tcMar>
+          </w:tcPr>
+          <w:p>
+            <w:pPr>
+              <w:spacing w:line="240" w:lineRule="auto"/>
+            </w:pPr>
+            <w:r>
+              <w:t>4</w:t>
+            </w:r>
+          </w:p>
+          <w:p>
+            <w:pPr>
+              <w:spacing w:line="240" w:lineRule="auto"/>
+            </w:pPr>
+            <w:r>
+              <w:t>4.83</w:t>
+            </w:r>
+            <w:r>
+              <w:tab/>
+              <w:t>1.30</w:t>
+            </w:r>
+          </w:p>
+          <w:p>
+            <w:pPr>
+              <w:spacing w:line="240" w:lineRule="auto"/>
+            </w:pPr>
+            <w:r>
+              <w:t>3.96</w:t>
+            </w:r>
+            <w:r>
+              <w:tab/>
+              <w:t>4.91</w:t>
+            </w:r>
+          </w:p>
+          <w:p>
+            <w:pPr>
+              <w:spacing w:line="240" w:lineRule="auto"/>
+            </w:pPr>
+            <w:r>
+              <w:t>0.68</w:t>
+            </w:r>
+            <w:r>
+              <w:tab/>
+              <w:t>0.29</w:t>
+            </w:r>
+          </w:p>
+          <w:p>
+            <w:pPr>
+              <w:spacing w:line="240" w:lineRule="auto"/>
+            </w:pPr>
+            <w:r>
+              <w:t>4.60</w:t>
+            </w:r>
+            <w:r>
+              <w:tab/>
+              <w:t>0.45</w:t>
+            </w:r>
+          </w:p>
+          <w:p>
+            <w:pPr>
+              <w:spacing w:line="240" w:lineRule="auto"/>
+            </w:pPr>
+            <w:r>
+              <w:t>2.16</w:t>
+            </w:r>
+            <w:r>
+              <w:tab/>
+              <w:t>2.72</w:t>
+            </w:r>
+          </w:p>
+          <w:p>
+            <w:pPr>
+              <w:spacing w:line="240" w:lineRule="auto"/>
+            </w:pPr>
+            <w:r>
+              <w:t>1.78</w:t>
+            </w:r>
+            <w:r>
+              <w:tab/>
+              <w:t>1.23</w:t>
+            </w:r>
+          </w:p>
+          <w:p>
+            <w:pPr>
+              <w:spacing w:line="240" w:lineRule="auto"/>
+            </w:pPr>
+            <w:r>
+              <w:t>0.04</w:t>
+            </w:r>
+            <w:r>
+              <w:tab/>
+              <w:t>1.20</w:t>
+            </w:r>
+          </w:p>
+          <w:p>
+            <w:pPr>
+              <w:spacing w:line="240" w:lineRule="auto"/>
+            </w:pPr>
+            <w:r>
+              <w:t>3.37</w:t>
+            </w:r>
+            <w:r>
+              <w:tab/>
+              <w:t>4.80</w:t>
+            </w:r>
+          </w:p>
+          <w:p>
+            <w:pPr>
+              <w:spacing w:line="240" w:lineRule="auto"/>
+            </w:pPr>
+            <w:r>
+              <w:t>4.29</w:t>
+            </w:r>
+            <w:r>
+              <w:tab/>
+              <w:t>4.46</w:t>
+            </w:r>
+          </w:p>
+          <w:p>
+            <w:pPr>
+              <w:spacing w:line="240" w:lineRule="auto"/>
+            </w:pPr>
+            <w:r>
+              <w:t>4.96</w:t>
+            </w:r>
+            <w:r>
+              <w:tab/>
+              <w:t>0.67</w:t>
+            </w:r>
+          </w:p>
+          <w:p>
+            <w:pPr>
+              <w:spacing w:line="240" w:lineRule="auto"/>
+            </w:pPr>
+            <w:r>
+              <w:t>3.46</w:t>
+            </w:r>
+            <w:r>
+              <w:tab/>
+              <w:t>0.22</w:t>
+            </w:r>
+          </w:p>
+          <w:p>
+            <w:pPr>
+              <w:spacing w:line="240" w:lineRule="auto"/>
+            </w:pPr>
+            <w:r>
+              <w:t>3.95</w:t>
+            </w:r>
+            <w:r>
+              <w:tab/>
+              <w:t>1.15</w:t>
+            </w:r>
+          </w:p>
+        </w:tc>
+        <w:tc>
+          <w:tcPr>
+            <w:tcW w:w="4514" w:type="dxa"/>
+            <w:shd w:val="clear" w:color="auto" w:fill="auto"/>
+            <w:tcMar>
+              <w:top w:w="100" w:type="dxa"/>
+              <w:left w:w="100" w:type="dxa"/>
+              <w:bottom w:w="100" w:type="dxa"/>
+              <w:right w:w="100" w:type="dxa"/>
+            </w:tcMar>
+          </w:tcPr>
+          <w:p>
+            <w:pPr>
+              <w:spacing w:line="240" w:lineRule="auto"/>
+            </w:pPr>
+            <w:r>
+              <w:t>4 2 3</w:t>
+            </w:r>
+          </w:p>
+          <w:p>
+            <w:pPr>
+              <w:spacing w:line="240" w:lineRule="auto"/>
+            </w:pPr>
+            <w:r>
+              <w:t>4 1 2</w:t>
+            </w:r>
+          </w:p>
+        </w:tc>
+      </w:tr>
+    </w:tbl>
+    <w:p/>
+    <w:p>
+      <w:pPr>
+        <w:pStyle w:val="Ttulo1"/>
+      </w:pPr>
+      <w:r>
+        <w:t>Caso0</w:t>
+      </w:r>
+      <w:r>
+        <w:t>5</w:t>
+      </w:r>
+    </w:p>
+    <w:p/>
+    <w:tbl>
+      <w:tblPr>
+        <w:tblStyle w:val="a0"/>
+        <w:tblW w:w="9029" w:type="dxa"/>
+        <w:tblInd w:w="0" w:type="dxa"/>
+        <w:tblBorders>
+          <w:top w:val="single" w:sz="8" w:space="0" w:color="000000"/>
+          <w:left w:val="single" w:sz="8" w:space="0" w:color="000000"/>
+          <w:bottom w:val="single" w:sz="8" w:space="0" w:color="000000"/>
+          <w:right w:val="single" w:sz="8" w:space="0" w:color="000000"/>
+          <w:insideH w:val="single" w:sz="8" w:space="0" w:color="000000"/>
+          <w:insideV w:val="single" w:sz="8" w:space="0" w:color="000000"/>
+        </w:tblBorders>
+        <w:tblLayout w:type="fixed"/>
+        <w:tblLook w:val="0600" w:firstRow="0" w:lastRow="0" w:firstColumn="0" w:lastColumn="0" w:noHBand="1" w:noVBand="1"/>
+      </w:tblPr>
+      <w:tblGrid>
+        <w:gridCol w:w="4514"/>
+        <w:gridCol w:w="4515"/>
+      </w:tblGrid>
+      <w:tr>
+        <w:tc>
+          <w:tcPr>
+            <w:tcW w:w="4514" w:type="dxa"/>
+            <w:shd w:val="clear" w:color="auto" w:fill="auto"/>
+            <w:tcMar>
+              <w:top w:w="100" w:type="dxa"/>
+              <w:left w:w="100" w:type="dxa"/>
+              <w:bottom w:w="100" w:type="dxa"/>
+              <w:right w:w="100" w:type="dxa"/>
+            </w:tcMar>
+          </w:tcPr>
+          <w:p>
+            <w:pPr>
+              <w:widowControl w:val="0"/>
+              <w:spacing w:line="240" w:lineRule="auto"/>
+            </w:pPr>
+            <w:r>
+              <w:t>.in</w:t>
+            </w:r>
+          </w:p>
+        </w:tc>
+        <w:tc>
+          <w:tcPr>
+            <w:tcW w:w="4514" w:type="dxa"/>
+            <w:shd w:val="clear" w:color="auto" w:fill="auto"/>
+            <w:tcMar>
+              <w:top w:w="100" w:type="dxa"/>
+              <w:left w:w="100" w:type="dxa"/>
+              <w:bottom w:w="100" w:type="dxa"/>
+              <w:right w:w="100" w:type="dxa"/>
+            </w:tcMar>
+          </w:tcPr>
+          <w:p>
+            <w:pPr>
+              <w:widowControl w:val="0"/>
+              <w:spacing w:line="240" w:lineRule="auto"/>
+            </w:pPr>
+            <w:r>
+              <w:t>.</w:t>
+            </w:r>
+            <w:proofErr w:type="spellStart"/>
+            <w:r>
+              <w:t>out</w:t>
+            </w:r>
+            <w:proofErr w:type="spellEnd"/>
+          </w:p>
+        </w:tc>
+      </w:tr>
+      <w:tr>
+        <w:tc>
+          <w:tcPr>
+            <w:tcW w:w="4514" w:type="dxa"/>
+            <w:shd w:val="clear" w:color="auto" w:fill="auto"/>
+            <w:tcMar>
+              <w:top w:w="100" w:type="dxa"/>
+              <w:left w:w="100" w:type="dxa"/>
+              <w:bottom w:w="100" w:type="dxa"/>
+              <w:right w:w="100" w:type="dxa"/>
+            </w:tcMar>
+          </w:tcPr>
+          <w:p>
+            <w:pPr>
+              <w:spacing w:line="240" w:lineRule="auto"/>
+            </w:pPr>
+            <w:r>
+              <w:t>5</w:t>
+            </w:r>
+          </w:p>
+          <w:p>
+            <w:pPr>
+              <w:spacing w:line="240" w:lineRule="auto"/>
+            </w:pPr>
+            <w:r>
+              <w:t>1.34</w:t>
+            </w:r>
+            <w:r>
+              <w:tab/>
+              <w:t>3.42</w:t>
+            </w:r>
+          </w:p>
+          <w:p>
+            <w:pPr>
+              <w:spacing w:line="240" w:lineRule="auto"/>
+            </w:pPr>
+            <w:r>
+              <w:t>2.75</w:t>
+            </w:r>
+            <w:r>
+              <w:tab/>
+              <w:t>2.48</w:t>
+            </w:r>
+          </w:p>
+          <w:p>
+            <w:pPr>
+              <w:spacing w:line="240" w:lineRule="auto"/>
+            </w:pPr>
+            <w:r>
+              <w:t>3.63</w:t>
+            </w:r>
+            <w:r>
+              <w:tab/>
+              <w:t>0.40</w:t>
+            </w:r>
+          </w:p>
+          <w:p>
+            <w:pPr>
+              <w:spacing w:line="240" w:lineRule="auto"/>
+            </w:pPr>
+            <w:r>
+              <w:t>3.91</w:t>
+            </w:r>
+            <w:r>
+              <w:tab/>
+              <w:t>0.06</w:t>
+            </w:r>
+          </w:p>
+          <w:p>
+            <w:pPr>
+              <w:spacing w:line="240" w:lineRule="auto"/>
+            </w:pPr>
+            <w:r>
+              <w:t>1.33</w:t>
+            </w:r>
+            <w:r>
+              <w:tab/>
+              <w:t>2.01</w:t>
+            </w:r>
+          </w:p>
+          <w:p>
+            <w:pPr>
+              <w:spacing w:line="240" w:lineRule="auto"/>
+            </w:pPr>
+            <w:r>
+              <w:t>2.64</w:t>
+            </w:r>
+            <w:r>
+              <w:tab/>
+              <w:t>1.66</w:t>
+            </w:r>
+          </w:p>
+          <w:p>
+            <w:pPr>
+              <w:spacing w:line="240" w:lineRule="auto"/>
+            </w:pPr>
+            <w:r>
+              <w:lastRenderedPageBreak/>
+              <w:t>1.88</w:t>
+            </w:r>
+            <w:r>
+              <w:tab/>
+              <w:t>3.34</w:t>
+            </w:r>
+          </w:p>
+          <w:p>
+            <w:pPr>
+              <w:spacing w:line="240" w:lineRule="auto"/>
+            </w:pPr>
+            <w:r>
+              <w:t>0.50</w:t>
+            </w:r>
+            <w:r>
+              <w:tab/>
+              <w:t>3.25</w:t>
+            </w:r>
+          </w:p>
+          <w:p>
+            <w:pPr>
+              <w:spacing w:line="240" w:lineRule="auto"/>
+            </w:pPr>
+            <w:r>
+              <w:t>1.04</w:t>
+            </w:r>
+            <w:r>
+              <w:tab/>
+              <w:t>0.23</w:t>
+            </w:r>
+          </w:p>
+          <w:p>
+            <w:pPr>
+              <w:spacing w:line="240" w:lineRule="auto"/>
+            </w:pPr>
+            <w:r>
+              <w:t>4.76</w:t>
+            </w:r>
+            <w:r>
+              <w:tab/>
+              <w:t>2.58</w:t>
+            </w:r>
+          </w:p>
+          <w:p>
+            <w:pPr>
+              <w:spacing w:line="240" w:lineRule="auto"/>
+            </w:pPr>
+            <w:r>
+              <w:t>0.77</w:t>
+            </w:r>
+            <w:r>
+              <w:tab/>
+              <w:t>2.76</w:t>
+            </w:r>
+          </w:p>
+          <w:p>
+            <w:pPr>
+              <w:spacing w:line="240" w:lineRule="auto"/>
+            </w:pPr>
+            <w:r>
+              <w:t>3.86</w:t>
+            </w:r>
+            <w:r>
+              <w:tab/>
+              <w:t>1.61</w:t>
+            </w:r>
+          </w:p>
+          <w:p>
+            <w:pPr>
+              <w:spacing w:line="240" w:lineRule="auto"/>
+            </w:pPr>
+            <w:r>
+              <w:t>2.70</w:t>
+            </w:r>
+            <w:r>
+              <w:tab/>
+              <w:t>3.94</w:t>
+            </w:r>
+          </w:p>
+          <w:p>
+            <w:pPr>
+              <w:spacing w:line="240" w:lineRule="auto"/>
+            </w:pPr>
+            <w:r>
+              <w:t>3.19</w:t>
+            </w:r>
+            <w:r>
+              <w:tab/>
+              <w:t>4.70</w:t>
+            </w:r>
+          </w:p>
+          <w:p>
+            <w:pPr>
+              <w:spacing w:line="240" w:lineRule="auto"/>
+            </w:pPr>
+            <w:r>
+              <w:t>2.45</w:t>
+            </w:r>
+            <w:r>
+              <w:tab/>
+              <w:t>1.94</w:t>
+            </w:r>
+          </w:p>
+        </w:tc>
+        <w:tc>
+          <w:tcPr>
+            <w:tcW w:w="4514" w:type="dxa"/>
+            <w:shd w:val="clear" w:color="auto" w:fill="auto"/>
+            <w:tcMar>
+              <w:top w:w="100" w:type="dxa"/>
+              <w:left w:w="100" w:type="dxa"/>
+              <w:bottom w:w="100" w:type="dxa"/>
+              <w:right w:w="100" w:type="dxa"/>
+            </w:tcMar>
+          </w:tcPr>
+          <w:p>
+            <w:pPr>
+              <w:spacing w:line="240" w:lineRule="auto"/>
+            </w:pPr>
+            <w:r>
+              <w:lastRenderedPageBreak/>
+              <w:t>5 2 3</w:t>
+            </w:r>
+          </w:p>
+          <w:p>
+            <w:pPr>
+              <w:spacing w:line="240" w:lineRule="auto"/>
+            </w:pPr>
+            <w:r>
+              <w:t>4 5 2</w:t>
+            </w:r>
+          </w:p>
+        </w:tc>
+      </w:tr>
+    </w:tbl>
+    <w:p/>
+    <w:p>
+      <w:pPr>
+        <w:pStyle w:val="Ttulo1"/>
+      </w:pPr>
+      <w:r>
+        <w:t>Caso0</w:t>
+      </w:r>
+      <w:r>
+        <w:t>6</w:t>
+      </w:r>
+    </w:p>
+    <w:p/>
+    <w:tbl>
+      <w:tblPr>
+        <w:tblStyle w:val="a0"/>
+        <w:tblW w:w="9029" w:type="dxa"/>
+        <w:tblInd w:w="0" w:type="dxa"/>
+        <w:tblBorders>
+          <w:top w:val="single" w:sz="8" w:space="0" w:color="000000"/>
+          <w:left w:val="single" w:sz="8" w:space="0" w:color="000000"/>
+          <w:bottom w:val="single" w:sz="8" w:space="0" w:color="000000"/>
+          <w:right w:val="single" w:sz="8" w:space="0" w:color="000000"/>
+          <w:insideH w:val="single" w:sz="8" w:space="0" w:color="000000"/>
+          <w:insideV w:val="single" w:sz="8" w:space="0" w:color="000000"/>
+        </w:tblBorders>
+        <w:tblLayout w:type="fixed"/>
+        <w:tblLook w:val="0600" w:firstRow="0" w:lastRow="0" w:firstColumn="0" w:lastColumn="0" w:noHBand="1" w:noVBand="1"/>
+      </w:tblPr>
+      <w:tblGrid>
+        <w:gridCol w:w="4514"/>
+        <w:gridCol w:w="4515"/>
+      </w:tblGrid>
+      <w:tr>
+        <w:tc>
+          <w:tcPr>
+            <w:tcW w:w="4514" w:type="dxa"/>
+            <w:shd w:val="clear" w:color="auto" w:fill="auto"/>
+            <w:tcMar>
+              <w:top w:w="100" w:type="dxa"/>
+              <w:left w:w="100" w:type="dxa"/>
+              <w:bottom w:w="100" w:type="dxa"/>
+              <w:right w:w="100" w:type="dxa"/>
+            </w:tcMar>
+          </w:tcPr>
+          <w:p>
+            <w:pPr>
+              <w:widowControl w:val="0"/>
+              <w:spacing w:line="240" w:lineRule="auto"/>
+            </w:pPr>
+            <w:r>
+              <w:t>.in</w:t>
+            </w:r>
+          </w:p>
+        </w:tc>
+        <w:tc>
+          <w:tcPr>
+            <w:tcW w:w="4514" w:type="dxa"/>
+            <w:shd w:val="clear" w:color="auto" w:fill="auto"/>
+            <w:tcMar>
+              <w:top w:w="100" w:type="dxa"/>
+              <w:left w:w="100" w:type="dxa"/>
+              <w:bottom w:w="100" w:type="dxa"/>
+              <w:right w:w="100" w:type="dxa"/>
+            </w:tcMar>
+          </w:tcPr>
+          <w:p>
+            <w:pPr>
+              <w:widowControl w:val="0"/>
+              <w:spacing w:line="240" w:lineRule="auto"/>
+            </w:pPr>
+            <w:r>
+              <w:t>.</w:t>
+            </w:r>
+            <w:proofErr w:type="spellStart"/>
+            <w:r>
+              <w:t>out</w:t>
+            </w:r>
+            <w:proofErr w:type="spellEnd"/>
+          </w:p>
+        </w:tc>
+      </w:tr>
+      <w:tr>
+        <w:tc>
+          <w:tcPr>
+            <w:tcW w:w="4514" w:type="dxa"/>
+            <w:shd w:val="clear" w:color="auto" w:fill="auto"/>
+            <w:tcMar>
+              <w:top w:w="100" w:type="dxa"/>
+              <w:left w:w="100" w:type="dxa"/>
+              <w:bottom w:w="100" w:type="dxa"/>
+              <w:right w:w="100" w:type="dxa"/>
+            </w:tcMar>
+          </w:tcPr>
+          <w:p>
+            <w:pPr>
+              <w:spacing w:line="240" w:lineRule="auto"/>
+            </w:pPr>
+            <w:r>
+              <w:t>6</w:t>
+            </w:r>
+          </w:p>
+          <w:p>
+            <w:pPr>
+              <w:spacing w:line="240" w:lineRule="auto"/>
+            </w:pPr>
+            <w:r>
+              <w:t>3.60</w:t>
+            </w:r>
+            <w:r>
+              <w:tab/>
+              <w:t>0.83</w:t>
+            </w:r>
+          </w:p>
+          <w:p>
+            <w:pPr>
+              <w:spacing w:line="240" w:lineRule="auto"/>
+            </w:pPr>
+            <w:r>
+              <w:t>1.71</w:t>
+            </w:r>
+            <w:r>
+              <w:tab/>
+              <w:t>2.55</w:t>
+            </w:r>
+          </w:p>
+          <w:p>
+            <w:pPr>
+              <w:spacing w:line="240" w:lineRule="auto"/>
+            </w:pPr>
+            <w:r>
+              <w:t>2.44</w:t>
+            </w:r>
+            <w:r>
+              <w:tab/>
+              <w:t>4.16</w:t>
+            </w:r>
+          </w:p>
+          <w:p>
+            <w:pPr>
+              <w:spacing w:line="240" w:lineRule="auto"/>
+            </w:pPr>
+            <w:r>
+              <w:t>3.66</w:t>
+            </w:r>
+            <w:r>
+              <w:tab/>
+              <w:t>4.14</w:t>
+            </w:r>
+          </w:p>
+          <w:p>
+            <w:pPr>
+              <w:spacing w:line="240" w:lineRule="auto"/>
+            </w:pPr>
+            <w:r>
+              <w:t>2.33</w:t>
+            </w:r>
+            <w:r>
+              <w:tab/>
+              <w:t>3.97</w:t>
+            </w:r>
+          </w:p>
+          <w:p>
+            <w:pPr>
+              <w:spacing w:line="240" w:lineRule="auto"/>
+            </w:pPr>
+            <w:r>
+              <w:t>1.89</w:t>
+            </w:r>
+            <w:r>
+              <w:tab/>
+              <w:t>0.94</w:t>
+            </w:r>
+          </w:p>
+          <w:p>
+            <w:pPr>
+              <w:spacing w:line="240" w:lineRule="auto"/>
+            </w:pPr>
+            <w:r>
+              <w:t>3.11</w:t>
+            </w:r>
+            <w:r>
+              <w:tab/>
+              <w:t>1.29</w:t>
+            </w:r>
+          </w:p>
+          <w:p>
+            <w:pPr>
+              <w:spacing w:line="240" w:lineRule="auto"/>
+            </w:pPr>
+            <w:r>
+              <w:t>4.27</w:t>
+            </w:r>
+            <w:r>
+              <w:tab/>
+              <w:t>1.29</w:t>
+            </w:r>
+          </w:p>
+          <w:p>
+            <w:pPr>
+              <w:spacing w:line="240" w:lineRule="auto"/>
+            </w:pPr>
+            <w:r>
+              <w:t>1.10</w:t>
+            </w:r>
+            <w:r>
+              <w:tab/>
+              <w:t>1.69</w:t>
+            </w:r>
+          </w:p>
+          <w:p>
+            <w:pPr>
+              <w:spacing w:line="240" w:lineRule="auto"/>
+            </w:pPr>
+            <w:r>
+              <w:t>0.73</w:t>
+            </w:r>
+            <w:r>
+              <w:tab/>
+              <w:t>1.57</w:t>
+            </w:r>
+          </w:p>
+          <w:p>
+            <w:pPr>
+              <w:spacing w:line="240" w:lineRule="auto"/>
+            </w:pPr>
+            <w:r>
+              <w:t>2.27</w:t>
+            </w:r>
+            <w:r>
+              <w:tab/>
+              <w:t>0.25</w:t>
+            </w:r>
+          </w:p>
+          <w:p>
+            <w:pPr>
+              <w:spacing w:line="240" w:lineRule="auto"/>
+            </w:pPr>
+            <w:r>
+              <w:t>2.88</w:t>
+            </w:r>
+            <w:r>
+              <w:tab/>
+              <w:t>2.52</w:t>
+            </w:r>
+          </w:p>
+          <w:p>
+            <w:pPr>
+              <w:spacing w:line="240" w:lineRule="auto"/>
+            </w:pPr>
+            <w:r>
+              <w:t>2.77</w:t>
+            </w:r>
+            <w:r>
+              <w:tab/>
+              <w:t>1.99</w:t>
+            </w:r>
+          </w:p>
+          <w:p>
+            <w:pPr>
+              <w:spacing w:line="240" w:lineRule="auto"/>
+            </w:pPr>
+            <w:r>
+              <w:t>3.90</w:t>
+            </w:r>
+            <w:r>
+              <w:tab/>
+              <w:t>3.95</w:t>
+            </w:r>
+          </w:p>
+          <w:p>
+            <w:pPr>
+              <w:spacing w:line="240" w:lineRule="auto"/>
+            </w:pPr>
+            <w:r>
+              <w:t>0.44</w:t>
+            </w:r>
+            <w:r>
+              <w:tab/>
+              <w:t>3.37</w:t>
+            </w:r>
+          </w:p>
+          <w:p>
+            <w:pPr>
+              <w:spacing w:line="240" w:lineRule="auto"/>
+            </w:pPr>
+            <w:r>
+              <w:t>3.84</w:t>
+            </w:r>
+            <w:r>
+              <w:tab/>
+              <w:t>0.43</w:t>
+            </w:r>
+          </w:p>
+          <w:p>
+            <w:pPr>
+              <w:spacing w:line="240" w:lineRule="auto"/>
+            </w:pPr>
+            <w:r>
+              <w:t>0.69</w:t>
+            </w:r>
+            <w:r>
+              <w:tab/>
+              <w:t>2.55</w:t>
+            </w:r>
+          </w:p>
+          <w:p>
+            <w:pPr>
+              <w:spacing w:line="240" w:lineRule="auto"/>
+            </w:pPr>
+            <w:r>
+              <w:t>3.77</w:t>
+            </w:r>
+            <w:r>
+              <w:tab/>
+              <w:t>4.91</w:t>
+            </w:r>
+          </w:p>
+        </w:tc>
+        <w:tc>
+          <w:tcPr>
+            <w:tcW w:w="4514" w:type="dxa"/>
+            <w:shd w:val="clear" w:color="auto" w:fill="auto"/>
+            <w:tcMar>
+              <w:top w:w="100" w:type="dxa"/>
+              <w:left w:w="100" w:type="dxa"/>
+              <w:bottom w:w="100" w:type="dxa"/>
+              <w:right w:w="100" w:type="dxa"/>
+            </w:tcMar>
+          </w:tcPr>
+          <w:p>
+            <w:pPr>
+              <w:spacing w:line="240" w:lineRule="auto"/>
+            </w:pPr>
+            <w:r>
+              <w:t>3 4 1</w:t>
+            </w:r>
+          </w:p>
+          <w:p>
+            <w:pPr>
+              <w:spacing w:line="240" w:lineRule="auto"/>
+            </w:pPr>
+            <w:r>
+              <w:t>3 6 2</w:t>
+            </w:r>
+          </w:p>
+        </w:tc>
+      </w:tr>
+    </w:tbl>
+    <w:p/>
+    <w:p>
+      <w:pPr>
+        <w:pStyle w:val="Ttulo1"/>
+      </w:pPr>
+      <w:r>
+        <w:t>Caso0</w:t>
+      </w:r>
+      <w:r>
+        <w:t>7</w:t>
+      </w:r>
+    </w:p>
+    <w:p/>
+    <w:tbl>
+      <w:tblPr>
+        <w:tblStyle w:val="a0"/>
+        <w:tblW w:w="9029" w:type="dxa"/>
+        <w:tblInd w:w="0" w:type="dxa"/>
+        <w:tblBorders>
+          <w:top w:val="single" w:sz="8" w:space="0" w:color="000000"/>
+          <w:left w:val="single" w:sz="8" w:space="0" w:color="000000"/>
+          <w:bottom w:val="single" w:sz="8" w:space="0" w:color="000000"/>
+          <w:right w:val="single" w:sz="8" w:space="0" w:color="000000"/>
+          <w:insideH w:val="single" w:sz="8" w:space="0" w:color="000000"/>
+          <w:insideV w:val="single" w:sz="8" w:space="0" w:color="000000"/>
+        </w:tblBorders>
+        <w:tblLayout w:type="fixed"/>
+        <w:tblLook w:val="0600" w:firstRow="0" w:lastRow="0" w:firstColumn="0" w:lastColumn="0" w:noHBand="1" w:noVBand="1"/>
+      </w:tblPr>
+      <w:tblGrid>
+        <w:gridCol w:w="4514"/>
+        <w:gridCol w:w="4515"/>
+      </w:tblGrid>
+      <w:tr>
+        <w:tc>
+          <w:tcPr>
+            <w:tcW w:w="4514" w:type="dxa"/>
+            <w:shd w:val="clear" w:color="auto" w:fill="auto"/>
+            <w:tcMar>
+              <w:top w:w="100" w:type="dxa"/>
+              <w:left w:w="100" w:type="dxa"/>
+              <w:bottom w:w="100" w:type="dxa"/>
+              <w:right w:w="100" w:type="dxa"/>
+            </w:tcMar>
+          </w:tcPr>
+          <w:p>
+            <w:pPr>
+              <w:widowControl w:val="0"/>
+              <w:spacing w:line="240" w:lineRule="auto"/>
+            </w:pPr>
+            <w:r>
+              <w:t>.in</w:t>
+            </w:r>
+          </w:p>
+        </w:tc>
+        <w:tc>
+          <w:tcPr>
+            <w:tcW w:w="4514" w:type="dxa"/>
+            <w:shd w:val="clear" w:color="auto" w:fill="auto"/>
+            <w:tcMar>
+              <w:top w:w="100" w:type="dxa"/>
+              <w:left w:w="100" w:type="dxa"/>
+              <w:bottom w:w="100" w:type="dxa"/>
+              <w:right w:w="100" w:type="dxa"/>
+            </w:tcMar>
+          </w:tcPr>
+          <w:p>
+            <w:pPr>
+              <w:widowControl w:val="0"/>
+              <w:spacing w:line="240" w:lineRule="auto"/>
+            </w:pPr>
+            <w:r>
+              <w:t>.</w:t>
+            </w:r>
+            <w:proofErr w:type="spellStart"/>
+            <w:r>
+              <w:t>out</w:t>
+            </w:r>
+            <w:proofErr w:type="spellEnd"/>
+          </w:p>
+        </w:tc>
+      </w:tr>
+      <w:tr>
+        <w:tc>
+          <w:tcPr>
+            <w:tcW w:w="4514" w:type="dxa"/>
+            <w:shd w:val="clear" w:color="auto" w:fill="auto"/>
+            <w:tcMar>
+              <w:top w:w="100" w:type="dxa"/>
+              <w:left w:w="100" w:type="dxa"/>
+              <w:bottom w:w="100" w:type="dxa"/>
+              <w:right w:w="100" w:type="dxa"/>
+            </w:tcMar>
+          </w:tcPr>
+          <w:p>
+            <w:pPr>
+              <w:spacing w:line="240" w:lineRule="auto"/>
+            </w:pPr>
+            <w:r>
+              <w:t>6</w:t>
+            </w:r>
+          </w:p>
+          <w:p>
+            <w:pPr>
+              <w:spacing w:line="240" w:lineRule="auto"/>
+            </w:pPr>
+            <w:r>
+              <w:t>3.60</w:t>
+            </w:r>
+            <w:r>
+              <w:tab/>
+              <w:t>0.83</w:t>
+            </w:r>
+          </w:p>
+          <w:p>
+            <w:pPr>
+              <w:spacing w:line="240" w:lineRule="auto"/>
+            </w:pPr>
+            <w:r>
+              <w:t>1.71</w:t>
+            </w:r>
+            <w:r>
+              <w:tab/>
+              <w:t>2.55</w:t>
+            </w:r>
+          </w:p>
+          <w:p>
+            <w:pPr>
+              <w:spacing w:line="240" w:lineRule="auto"/>
+            </w:pPr>
+            <w:r>
+              <w:t>2.44</w:t>
+            </w:r>
+            <w:r>
+              <w:tab/>
+              <w:t>4.16</w:t>
+            </w:r>
+          </w:p>
+          <w:p>
+            <w:pPr>
+              <w:spacing w:line="240" w:lineRule="auto"/>
+            </w:pPr>
+            <w:r>
+              <w:t>3.66</w:t>
+            </w:r>
+            <w:r>
+              <w:tab/>
+              <w:t>4.14</w:t>
+            </w:r>
+          </w:p>
+          <w:p>
+            <w:pPr>
+              <w:spacing w:line="240" w:lineRule="auto"/>
+            </w:pPr>
+            <w:r>
+              <w:t>2.33</w:t>
+            </w:r>
+            <w:r>
+              <w:tab/>
+              <w:t>3.97</w:t>
+            </w:r>
+          </w:p>
+          <w:p>
+            <w:pPr>
+              <w:spacing w:line="240" w:lineRule="auto"/>
+            </w:pPr>
+            <w:r>
+              <w:t>1.89</w:t>
+            </w:r>
+            <w:r>
+              <w:tab/>
+              <w:t>0.94</w:t>
+            </w:r>
+          </w:p>
+          <w:p>
+            <w:pPr>
+              <w:spacing w:line="240" w:lineRule="auto"/>
+            </w:pPr>
+            <w:r>
+              <w:lastRenderedPageBreak/>
+              <w:t>3.11</w:t>
+            </w:r>
+            <w:r>
+              <w:tab/>
+              <w:t>1.29</w:t>
+            </w:r>
+          </w:p>
+          <w:p>
+            <w:pPr>
+              <w:spacing w:line="240" w:lineRule="auto"/>
+            </w:pPr>
+            <w:r>
+              <w:t>4.27</w:t>
+            </w:r>
+            <w:r>
+              <w:tab/>
+              <w:t>1.29</w:t>
+            </w:r>
+          </w:p>
+          <w:p>
+            <w:pPr>
+              <w:spacing w:line="240" w:lineRule="auto"/>
+            </w:pPr>
+            <w:r>
+              <w:t>1.10</w:t>
+            </w:r>
+            <w:r>
+              <w:tab/>
+              <w:t>1.69</w:t>
+            </w:r>
+          </w:p>
+          <w:p>
+            <w:pPr>
+              <w:spacing w:line="240" w:lineRule="auto"/>
+            </w:pPr>
+            <w:r>
+              <w:t>0.73</w:t>
+            </w:r>
+            <w:r>
+              <w:tab/>
+              <w:t>1.57</w:t>
+            </w:r>
+          </w:p>
+          <w:p>
+            <w:pPr>
+              <w:spacing w:line="240" w:lineRule="auto"/>
+            </w:pPr>
+            <w:r>
+              <w:t>2.27</w:t>
+            </w:r>
+            <w:r>
+              <w:tab/>
+              <w:t>0.25</w:t>
+            </w:r>
+          </w:p>
+          <w:p>
+            <w:pPr>
+              <w:spacing w:line="240" w:lineRule="auto"/>
+            </w:pPr>
+            <w:r>
+              <w:t>2.88</w:t>
+            </w:r>
+            <w:r>
+              <w:tab/>
+              <w:t>2.52</w:t>
+            </w:r>
+          </w:p>
+          <w:p>
+            <w:pPr>
+              <w:spacing w:line="240" w:lineRule="auto"/>
+            </w:pPr>
+            <w:r>
+              <w:t>2.77</w:t>
+            </w:r>
+            <w:r>
+              <w:tab/>
+              <w:t>1.99</w:t>
+            </w:r>
+          </w:p>
+          <w:p>
+            <w:pPr>
+              <w:spacing w:line="240" w:lineRule="auto"/>
+            </w:pPr>
+            <w:r>
+              <w:t>3.90</w:t>
+            </w:r>
+            <w:r>
+              <w:tab/>
+              <w:t>3.95</w:t>
+            </w:r>
+          </w:p>
+          <w:p>
+            <w:pPr>
+              <w:spacing w:line="240" w:lineRule="auto"/>
+            </w:pPr>
+            <w:r>
+              <w:t>0.44</w:t>
+            </w:r>
+            <w:r>
+              <w:tab/>
+              <w:t>3.37</w:t>
+            </w:r>
+          </w:p>
+          <w:p>
+            <w:pPr>
+              <w:spacing w:line="240" w:lineRule="auto"/>
+            </w:pPr>
+            <w:r>
+              <w:t>3.84</w:t>
+            </w:r>
+            <w:r>
+              <w:tab/>
+              <w:t>0.43</w:t>
+            </w:r>
+          </w:p>
+          <w:p>
+            <w:pPr>
+              <w:spacing w:line="240" w:lineRule="auto"/>
+            </w:pPr>
+            <w:r>
+              <w:t>0.69</w:t>
+            </w:r>
+            <w:r>
+              <w:tab/>
+              <w:t>2.55</w:t>
+            </w:r>
+          </w:p>
+          <w:p>
+            <w:pPr>
+              <w:spacing w:line="240" w:lineRule="auto"/>
+            </w:pPr>
+            <w:r>
+              <w:t>3.77</w:t>
+            </w:r>
+            <w:r>
+              <w:tab/>
+              <w:t>4.91</w:t>
+            </w:r>
+          </w:p>
+        </w:tc>
+        <w:tc>
+          <w:tcPr>
+            <w:tcW w:w="4514" w:type="dxa"/>
+            <w:shd w:val="clear" w:color="auto" w:fill="auto"/>
+            <w:tcMar>
+              <w:top w:w="100" w:type="dxa"/>
+              <w:left w:w="100" w:type="dxa"/>
+              <w:bottom w:w="100" w:type="dxa"/>
+              <w:right w:w="100" w:type="dxa"/>
+            </w:tcMar>
+          </w:tcPr>
+          <w:p>
+            <w:pPr>
+              <w:spacing w:line="240" w:lineRule="auto"/>
+            </w:pPr>
+            <w:r>
+              <w:lastRenderedPageBreak/>
+              <w:t>3 4 2</w:t>
+            </w:r>
+          </w:p>
+          <w:p>
+            <w:pPr>
+              <w:spacing w:line="240" w:lineRule="auto"/>
+            </w:pPr>
+            <w:r>
+              <w:t>2 6 5</w:t>
+            </w:r>
+          </w:p>
+        </w:tc>
+      </w:tr>
+    </w:tbl>
+    <w:p/>
+    <w:p>
+      <w:pPr>
+        <w:pStyle w:val="Ttulo1"/>
+      </w:pPr>
+      <w:r>
+        <w:t>Caso0</w:t>
+      </w:r>
+      <w:r>
+        <w:t>8</w:t>
+      </w:r>
+    </w:p>
+    <w:p/>
+    <w:tbl>
+      <w:tblPr>
+        <w:tblStyle w:val="a0"/>
+        <w:tblW w:w="9029" w:type="dxa"/>
+        <w:tblInd w:w="0" w:type="dxa"/>
+        <w:tblBorders>
+          <w:top w:val="single" w:sz="8" w:space="0" w:color="000000"/>
+          <w:left w:val="single" w:sz="8" w:space="0" w:color="000000"/>
+          <w:bottom w:val="single" w:sz="8" w:space="0" w:color="000000"/>
+          <w:right w:val="single" w:sz="8" w:space="0" w:color="000000"/>
+          <w:insideH w:val="single" w:sz="8" w:space="0" w:color="000000"/>
+          <w:insideV w:val="single" w:sz="8" w:space="0" w:color="000000"/>
+        </w:tblBorders>
+        <w:tblLayout w:type="fixed"/>
+        <w:tblLook w:val="0600" w:firstRow="0" w:lastRow="0" w:firstColumn="0" w:lastColumn="0" w:noHBand="1" w:noVBand="1"/>
+      </w:tblPr>
+      <w:tblGrid>
+        <w:gridCol w:w="4514"/>
+        <w:gridCol w:w="4515"/>
+      </w:tblGrid>
+      <w:tr>
+        <w:tc>
+          <w:tcPr>
+            <w:tcW w:w="4514" w:type="dxa"/>
+            <w:shd w:val="clear" w:color="auto" w:fill="auto"/>
+            <w:tcMar>
+              <w:top w:w="100" w:type="dxa"/>
+              <w:left w:w="100" w:type="dxa"/>
+              <w:bottom w:w="100" w:type="dxa"/>
+              <w:right w:w="100" w:type="dxa"/>
+            </w:tcMar>
+          </w:tcPr>
+          <w:p>
+            <w:pPr>
+              <w:widowControl w:val="0"/>
+              <w:spacing w:line="240" w:lineRule="auto"/>
+            </w:pPr>
+            <w:r>
+              <w:t>.in</w:t>
+            </w:r>
+          </w:p>
+        </w:tc>
+        <w:tc>
+          <w:tcPr>
+            <w:tcW w:w="4514" w:type="dxa"/>
+            <w:shd w:val="clear" w:color="auto" w:fill="auto"/>
+            <w:tcMar>
+              <w:top w:w="100" w:type="dxa"/>
+              <w:left w:w="100" w:type="dxa"/>
+              <w:bottom w:w="100" w:type="dxa"/>
+              <w:right w:w="100" w:type="dxa"/>
+            </w:tcMar>
+          </w:tcPr>
+          <w:p>
+            <w:pPr>
+              <w:widowControl w:val="0"/>
+              <w:spacing w:line="240" w:lineRule="auto"/>
+            </w:pPr>
+            <w:r>
+              <w:t>.</w:t>
+            </w:r>
+            <w:proofErr w:type="spellStart"/>
+            <w:r>
+              <w:t>out</w:t>
+            </w:r>
+            <w:proofErr w:type="spellEnd"/>
+          </w:p>
+        </w:tc>
+      </w:tr>
+      <w:tr>
+        <w:tc>
+          <w:tcPr>
+            <w:tcW w:w="4514" w:type="dxa"/>
+            <w:shd w:val="clear" w:color="auto" w:fill="auto"/>
+            <w:tcMar>
+              <w:top w:w="100" w:type="dxa"/>
+              <w:left w:w="100" w:type="dxa"/>
+              <w:bottom w:w="100" w:type="dxa"/>
+              <w:right w:w="100" w:type="dxa"/>
+            </w:tcMar>
+          </w:tcPr>
+          <w:p>
+            <w:pPr>
+              <w:spacing w:line="240" w:lineRule="auto"/>
+            </w:pPr>
+            <w:r>
+              <w:t>8</w:t>
+            </w:r>
+          </w:p>
+          <w:p>
+            <w:pPr>
+              <w:spacing w:line="240" w:lineRule="auto"/>
+            </w:pPr>
+            <w:r>
+              <w:t>0.13</w:t>
+            </w:r>
+            <w:r>
+              <w:tab/>
+              <w:t>3.98</w:t>
+            </w:r>
+          </w:p>
+          <w:p>
+            <w:pPr>
+              <w:spacing w:line="240" w:lineRule="auto"/>
+            </w:pPr>
+            <w:r>
+              <w:t>1.92</w:t>
+            </w:r>
+            <w:r>
+              <w:tab/>
+              <w:t>2.41</w:t>
+            </w:r>
+          </w:p>
+          <w:p>
+            <w:pPr>
+              <w:spacing w:line="240" w:lineRule="auto"/>
+            </w:pPr>
+            <w:r>
+              <w:t>1.23</w:t>
+            </w:r>
+            <w:r>
+              <w:tab/>
+              <w:t>2.55</w:t>
+            </w:r>
+          </w:p>
+          <w:p>
+            <w:pPr>
+              <w:spacing w:line="240" w:lineRule="auto"/>
+            </w:pPr>
+            <w:r>
+              <w:t>3.34</w:t>
+            </w:r>
+            <w:r>
+              <w:tab/>
+              <w:t>4.76</w:t>
+            </w:r>
+          </w:p>
+          <w:p>
+            <w:pPr>
+              <w:spacing w:line="240" w:lineRule="auto"/>
+            </w:pPr>
+            <w:r>
+              <w:t>1.59</w:t>
+            </w:r>
+            <w:r>
+              <w:tab/>
+              <w:t>3.56</w:t>
+            </w:r>
+          </w:p>
+          <w:p>
+            <w:pPr>
+              <w:spacing w:line="240" w:lineRule="auto"/>
+            </w:pPr>
+            <w:r>
+              <w:t>3.03</w:t>
+            </w:r>
+            <w:r>
+              <w:tab/>
+              <w:t>2.11</w:t>
+            </w:r>
+          </w:p>
+          <w:p>
+            <w:pPr>
+              <w:spacing w:line="240" w:lineRule="auto"/>
+            </w:pPr>
+            <w:r>
+              <w:t>1.57</w:t>
+            </w:r>
+            <w:r>
+              <w:tab/>
+              <w:t>4.84</w:t>
+            </w:r>
+          </w:p>
+          <w:p>
+            <w:pPr>
+              <w:spacing w:line="240" w:lineRule="auto"/>
+            </w:pPr>
+            <w:r>
+              <w:t>1.83</w:t>
+            </w:r>
+            <w:r>
+              <w:tab/>
+              <w:t>4.97</w:t>
+            </w:r>
+          </w:p>
+          <w:p>
+            <w:pPr>
+              <w:spacing w:line="240" w:lineRule="auto"/>
+            </w:pPr>
+            <w:r>
+              <w:t>4.68</w:t>
+            </w:r>
+            <w:r>
+              <w:tab/>
+              <w:t>3.81</w:t>
+            </w:r>
+          </w:p>
+          <w:p>
+            <w:pPr>
+              <w:spacing w:line="240" w:lineRule="auto"/>
+            </w:pPr>
+            <w:r>
+              <w:t>4.70</w:t>
+            </w:r>
+            <w:r>
+              <w:tab/>
+              <w:t>0.99</w:t>
+            </w:r>
+          </w:p>
+          <w:p>
+            <w:pPr>
+              <w:spacing w:line="240" w:lineRule="auto"/>
+            </w:pPr>
+            <w:r>
+              <w:t>0.18</w:t>
+            </w:r>
+            <w:r>
+              <w:tab/>
+              <w:t>4.00</w:t>
+            </w:r>
+          </w:p>
+          <w:p>
+            <w:pPr>
+              <w:spacing w:line="240" w:lineRule="auto"/>
+            </w:pPr>
+            <w:r>
+              <w:t>2.04</w:t>
+            </w:r>
+            <w:r>
+              <w:tab/>
+              <w:t>0.95</w:t>
+            </w:r>
+          </w:p>
+          <w:p>
+            <w:pPr>
+              <w:spacing w:line="240" w:lineRule="auto"/>
+            </w:pPr>
+            <w:r>
+              <w:t>0.35</w:t>
+            </w:r>
+            <w:r>
+              <w:tab/>
+              <w:t>0.58</w:t>
+            </w:r>
+          </w:p>
+          <w:p>
+            <w:pPr>
+              <w:spacing w:line="240" w:lineRule="auto"/>
+            </w:pPr>
+            <w:r>
+              <w:t>4.07</w:t>
+            </w:r>
+            <w:r>
+              <w:tab/>
+              <w:t>1.98</w:t>
+            </w:r>
+          </w:p>
+          <w:p>
+            <w:pPr>
+              <w:spacing w:line="240" w:lineRule="auto"/>
+            </w:pPr>
+            <w:r>
+              <w:t>3.99</w:t>
+            </w:r>
+            <w:r>
+              <w:tab/>
+              <w:t>3.98</w:t>
+            </w:r>
+          </w:p>
+          <w:p>
+            <w:pPr>
+              <w:spacing w:line="240" w:lineRule="auto"/>
+            </w:pPr>
+            <w:r>
+              <w:t>2.10</w:t>
+            </w:r>
+            <w:r>
+              <w:tab/>
+              <w:t>0.51</w:t>
+            </w:r>
+          </w:p>
+          <w:p>
+            <w:pPr>
+              <w:spacing w:line="240" w:lineRule="auto"/>
+            </w:pPr>
+            <w:r>
+              <w:t>2.86</w:t>
+            </w:r>
+            <w:r>
+              <w:tab/>
+              <w:t>0.91</w:t>
+            </w:r>
+          </w:p>
+          <w:p>
+            <w:pPr>
+              <w:spacing w:line="240" w:lineRule="auto"/>
+            </w:pPr>
+            <w:r>
+              <w:t>2.53</w:t>
+            </w:r>
+            <w:r>
+              <w:tab/>
+              <w:t>3.75</w:t>
+            </w:r>
+          </w:p>
+          <w:p>
+            <w:pPr>
+              <w:spacing w:line="240" w:lineRule="auto"/>
+            </w:pPr>
+            <w:r>
+              <w:t>3.60</w:t>
+            </w:r>
+            <w:r>
+              <w:tab/>
+              <w:t>4.21</w:t>
+            </w:r>
+          </w:p>
+          <w:p>
+            <w:pPr>
+              <w:spacing w:line="240" w:lineRule="auto"/>
+            </w:pPr>
+            <w:r>
+              <w:t>1.32</w:t>
+            </w:r>
+            <w:r>
+              <w:tab/>
+              <w:t>3.51</w:t>
+            </w:r>
+          </w:p>
+          <w:p>
+            <w:pPr>
+              <w:spacing w:line="240" w:lineRule="auto"/>
+            </w:pPr>
+            <w:r>
+              <w:t>1.08</w:t>
+            </w:r>
+            <w:r>
+              <w:tab/>
+              <w:t>3.33</w:t>
+            </w:r>
+          </w:p>
+          <w:p>
+            <w:pPr>
+              <w:spacing w:line="240" w:lineRule="auto"/>
+            </w:pPr>
+            <w:r>
+              <w:t>1.44</w:t>
+            </w:r>
+            <w:r>
+              <w:tab/>
+              <w:t>2.50</w:t>
+            </w:r>
+          </w:p>
+          <w:p>
+            <w:pPr>
+              <w:spacing w:line="240" w:lineRule="auto"/>
+            </w:pPr>
+            <w:r>
+              <w:t>2.61</w:t>
+            </w:r>
+            <w:r>
+              <w:tab/>
+              <w:t>4.73</w:t>
+            </w:r>
+          </w:p>
+          <w:p>
+            <w:pPr>
+              <w:spacing w:line="240" w:lineRule="auto"/>
+            </w:pPr>
+            <w:r>
+              <w:t>0.59</w:t>
+            </w:r>
+            <w:r>
+              <w:tab/>
+              <w:t>3.93</w:t>
+            </w:r>
+          </w:p>
+        </w:tc>
+        <w:tc>
+          <w:tcPr>
+            <w:tcW w:w="4514" w:type="dxa"/>
+            <w:shd w:val="clear" w:color="auto" w:fill="auto"/>
+            <w:tcMar>
+              <w:top w:w="100" w:type="dxa"/>
+              <w:left w:w="100" w:type="dxa"/>
+              <w:bottom w:w="100" w:type="dxa"/>
+              <w:right w:w="100" w:type="dxa"/>
+            </w:tcMar>
+          </w:tcPr>
+          <w:p>
+            <w:pPr>
+              <w:spacing w:line="240" w:lineRule="auto"/>
+            </w:pPr>
+            <w:r>
+              <w:t>1 7 8</w:t>
+            </w:r>
+          </w:p>
+          <w:p>
+            <w:pPr>
+              <w:spacing w:line="240" w:lineRule="auto"/>
+            </w:pPr>
+            <w:r>
+              <w:t>5 3 2</w:t>
+            </w:r>
+          </w:p>
+        </w:tc>
+      </w:tr>
+    </w:tbl>
+    <w:p/>
+    <w:p>
+      <w:pPr>
+        <w:pStyle w:val="Ttulo1"/>
+      </w:pPr>
+      <w:r>
+        <w:t>Caso0</w:t>
+      </w:r>
+      <w:r>
+        <w:t>9</w:t>
+      </w:r>
+    </w:p>
+    <w:p/>
+    <w:tbl>
+      <w:tblPr>
+        <w:tblStyle w:val="a0"/>
+        <w:tblW w:w="9029" w:type="dxa"/>
+        <w:tblInd w:w="0" w:type="dxa"/>
+        <w:tblBorders>
+          <w:top w:val="single" w:sz="8" w:space="0" w:color="000000"/>
+          <w:left w:val="single" w:sz="8" w:space="0" w:color="000000"/>
+          <w:bottom w:val="single" w:sz="8" w:space="0" w:color="000000"/>
+          <w:right w:val="single" w:sz="8" w:space="0" w:color="000000"/>
+          <w:insideH w:val="single" w:sz="8" w:space="0" w:color="000000"/>
+          <w:insideV w:val="single" w:sz="8" w:space="0" w:color="000000"/>
+        </w:tblBorders>
+        <w:tblLayout w:type="fixed"/>
+        <w:tblLook w:val="0600" w:firstRow="0" w:lastRow="0" w:firstColumn="0" w:lastColumn="0" w:noHBand="1" w:noVBand="1"/>
+      </w:tblPr>
+      <w:tblGrid>
+        <w:gridCol w:w="4514"/>
+        <w:gridCol w:w="4515"/>
+      </w:tblGrid>
+      <w:tr>
+        <w:tc>
+          <w:tcPr>
+            <w:tcW w:w="4514" w:type="dxa"/>
+            <w:shd w:val="clear" w:color="auto" w:fill="auto"/>
+            <w:tcMar>
+              <w:top w:w="100" w:type="dxa"/>
+              <w:left w:w="100" w:type="dxa"/>
+              <w:bottom w:w="100" w:type="dxa"/>
+              <w:right w:w="100" w:type="dxa"/>
+            </w:tcMar>
+          </w:tcPr>
+          <w:p>
+            <w:pPr>
+              <w:widowControl w:val="0"/>
+              <w:spacing w:line="240" w:lineRule="auto"/>
+            </w:pPr>
+            <w:r>
+              <w:lastRenderedPageBreak/>
+              <w:t>.in</w:t>
+            </w:r>
+          </w:p>
+        </w:tc>
+        <w:tc>
+          <w:tcPr>
+            <w:tcW w:w="4514" w:type="dxa"/>
+            <w:shd w:val="clear" w:color="auto" w:fill="auto"/>
+            <w:tcMar>
+              <w:top w:w="100" w:type="dxa"/>
+              <w:left w:w="100" w:type="dxa"/>
+              <w:bottom w:w="100" w:type="dxa"/>
+              <w:right w:w="100" w:type="dxa"/>
+            </w:tcMar>
+          </w:tcPr>
+          <w:p>
+            <w:pPr>
+              <w:widowControl w:val="0"/>
+              <w:spacing w:line="240" w:lineRule="auto"/>
+            </w:pPr>
+            <w:r>
+              <w:t>.</w:t>
+            </w:r>
+            <w:proofErr w:type="spellStart"/>
+            <w:r>
+              <w:t>out</w:t>
+            </w:r>
+            <w:proofErr w:type="spellEnd"/>
+          </w:p>
+        </w:tc>
+      </w:tr>
+      <w:tr>
+        <w:tc>
+          <w:tcPr>
+            <w:tcW w:w="4514" w:type="dxa"/>
+            <w:shd w:val="clear" w:color="auto" w:fill="auto"/>
+            <w:tcMar>
+              <w:top w:w="100" w:type="dxa"/>
+              <w:left w:w="100" w:type="dxa"/>
+              <w:bottom w:w="100" w:type="dxa"/>
+              <w:right w:w="100" w:type="dxa"/>
+            </w:tcMar>
+          </w:tcPr>
+          <w:p>
+            <w:pPr>
+              <w:spacing w:line="240" w:lineRule="auto"/>
+            </w:pPr>
+            <w:r>
+              <w:t>9</w:t>
+            </w:r>
+          </w:p>
+          <w:p>
+            <w:pPr>
+              <w:spacing w:line="240" w:lineRule="auto"/>
+            </w:pPr>
+            <w:r>
+              <w:t>3.45</w:t>
+            </w:r>
+            <w:r>
+              <w:tab/>
+              <w:t>2.40</w:t>
+            </w:r>
+          </w:p>
+          <w:p>
+            <w:pPr>
+              <w:spacing w:line="240" w:lineRule="auto"/>
+            </w:pPr>
+            <w:r>
+              <w:t>4.14</w:t>
+            </w:r>
+            <w:r>
+              <w:tab/>
+              <w:t>1.51</w:t>
+            </w:r>
+          </w:p>
+          <w:p>
+            <w:pPr>
+              <w:spacing w:line="240" w:lineRule="auto"/>
+            </w:pPr>
+            <w:r>
+              <w:t>0.87</w:t>
+            </w:r>
+            <w:r>
+              <w:tab/>
+              <w:t>1.11</w:t>
+            </w:r>
+          </w:p>
+          <w:p>
+            <w:pPr>
+              <w:spacing w:line="240" w:lineRule="auto"/>
+            </w:pPr>
+            <w:r>
+              <w:t>0.60</w:t>
+            </w:r>
+            <w:r>
+              <w:tab/>
+              <w:t>3.15</w:t>
+            </w:r>
+          </w:p>
+          <w:p>
+            <w:pPr>
+              <w:spacing w:line="240" w:lineRule="auto"/>
+            </w:pPr>
+            <w:r>
+              <w:t>2.29</w:t>
+            </w:r>
+            <w:r>
+              <w:tab/>
+              <w:t>1.52</w:t>
+            </w:r>
+          </w:p>
+          <w:p>
+            <w:pPr>
+              <w:spacing w:line="240" w:lineRule="auto"/>
+            </w:pPr>
+            <w:r>
+              <w:t>2.70</w:t>
+            </w:r>
+            <w:r>
+              <w:tab/>
+              <w:t>3.17</w:t>
+            </w:r>
+          </w:p>
+          <w:p>
+            <w:pPr>
+              <w:spacing w:line="240" w:lineRule="auto"/>
+            </w:pPr>
+            <w:r>
+              <w:t>2.94</w:t>
+            </w:r>
+            <w:r>
+              <w:tab/>
+              <w:t>3.94</w:t>
+            </w:r>
+          </w:p>
+          <w:p>
+            <w:pPr>
+              <w:spacing w:line="240" w:lineRule="auto"/>
+            </w:pPr>
+            <w:r>
+              <w:t>2.09</w:t>
+            </w:r>
+            <w:r>
+              <w:tab/>
+              <w:t>4.47</w:t>
+            </w:r>
+          </w:p>
+          <w:p>
+            <w:pPr>
+              <w:spacing w:line="240" w:lineRule="auto"/>
+            </w:pPr>
+            <w:r>
+              <w:t>4.61</w:t>
+            </w:r>
+            <w:r>
+              <w:tab/>
+              <w:t>4.28</w:t>
+            </w:r>
+          </w:p>
+          <w:p>
+            <w:pPr>
+              <w:spacing w:line="240" w:lineRule="auto"/>
+            </w:pPr>
+            <w:r>
+              <w:t>4.35</w:t>
+            </w:r>
+            <w:r>
+              <w:tab/>
+              <w:t>3.77</w:t>
+            </w:r>
+          </w:p>
+          <w:p>
+            <w:pPr>
+              <w:spacing w:line="240" w:lineRule="auto"/>
+            </w:pPr>
+            <w:r>
+              <w:t>4.54</w:t>
+            </w:r>
+            <w:r>
+              <w:tab/>
+              <w:t>3.78</w:t>
+            </w:r>
+          </w:p>
+          <w:p>
+            <w:pPr>
+              <w:spacing w:line="240" w:lineRule="auto"/>
+            </w:pPr>
+            <w:r>
+              <w:t>3.74</w:t>
+            </w:r>
+            <w:r>
+              <w:tab/>
+              <w:t>0.04</w:t>
+            </w:r>
+          </w:p>
+          <w:p>
+            <w:pPr>
+              <w:spacing w:line="240" w:lineRule="auto"/>
+            </w:pPr>
+            <w:r>
+              <w:t>2.68</w:t>
+            </w:r>
+            <w:r>
+              <w:tab/>
+              <w:t>1.08</w:t>
+            </w:r>
+          </w:p>
+          <w:p>
+            <w:pPr>
+              <w:spacing w:line="240" w:lineRule="auto"/>
+            </w:pPr>
+            <w:r>
+              <w:t>3.69</w:t>
+            </w:r>
+            <w:r>
+              <w:tab/>
+              <w:t>3.25</w:t>
+            </w:r>
+          </w:p>
+          <w:p>
+            <w:pPr>
+              <w:spacing w:line="240" w:lineRule="auto"/>
+            </w:pPr>
+            <w:r>
+              <w:t>0.82</w:t>
+            </w:r>
+            <w:r>
+              <w:tab/>
+              <w:t>3.79</w:t>
+            </w:r>
+          </w:p>
+          <w:p>
+            <w:pPr>
+              <w:spacing w:line="240" w:lineRule="auto"/>
+            </w:pPr>
+            <w:r>
+              <w:t>4.32</w:t>
+            </w:r>
+            <w:r>
+              <w:tab/>
+              <w:t>2.85</w:t>
+            </w:r>
+          </w:p>
+          <w:p>
+            <w:pPr>
+              <w:spacing w:line="240" w:lineRule="auto"/>
+            </w:pPr>
+            <w:r>
+              <w:t>3.85</w:t>
+            </w:r>
+            <w:r>
+              <w:tab/>
+              <w:t>3.64</w:t>
+            </w:r>
+          </w:p>
+          <w:p>
+            <w:pPr>
+              <w:spacing w:line="240" w:lineRule="auto"/>
+            </w:pPr>
+            <w:r>
+              <w:t>3.05</w:t>
+            </w:r>
+            <w:r>
+              <w:tab/>
+              <w:t>2.82</w:t>
+            </w:r>
+          </w:p>
+          <w:p>
+            <w:pPr>
+              <w:spacing w:line="240" w:lineRule="auto"/>
+            </w:pPr>
+            <w:r>
+              <w:t>1.77</w:t>
+            </w:r>
+            <w:r>
+              <w:tab/>
+              <w:t>3.51</w:t>
+            </w:r>
+          </w:p>
+          <w:p>
+            <w:pPr>
+              <w:spacing w:line="240" w:lineRule="auto"/>
+            </w:pPr>
+            <w:r>
+              <w:t>2.13</w:t>
+            </w:r>
+            <w:r>
+              <w:tab/>
+              <w:t>2.46</w:t>
+            </w:r>
+          </w:p>
+          <w:p>
+            <w:pPr>
+              <w:spacing w:line="240" w:lineRule="auto"/>
+            </w:pPr>
+            <w:r>
+              <w:t>0.55</w:t>
+            </w:r>
+            <w:r>
+              <w:tab/>
+              <w:t>1.72</w:t>
+            </w:r>
+          </w:p>
+          <w:p>
+            <w:pPr>
+              <w:spacing w:line="240" w:lineRule="auto"/>
+            </w:pPr>
+            <w:r>
+              <w:t>4.59</w:t>
+            </w:r>
+            <w:r>
+              <w:tab/>
+              <w:t>0.08</w:t>
+            </w:r>
+          </w:p>
+          <w:p>
+            <w:pPr>
+              <w:spacing w:line="240" w:lineRule="auto"/>
+            </w:pPr>
+            <w:r>
+              <w:t>1.03</w:t>
+            </w:r>
+            <w:r>
+              <w:tab/>
+              <w:t>3.52</w:t>
+            </w:r>
+          </w:p>
+          <w:p>
+            <w:pPr>
+              <w:spacing w:line="240" w:lineRule="auto"/>
+            </w:pPr>
+            <w:r>
+              <w:t>0.94</w:t>
+            </w:r>
+            <w:r>
+              <w:tab/>
+              <w:t>4.50</w:t>
+            </w:r>
+          </w:p>
+          <w:p>
+            <w:pPr>
+              <w:spacing w:line="240" w:lineRule="auto"/>
+            </w:pPr>
+            <w:r>
+              <w:t>2.42</w:t>
+            </w:r>
+            <w:r>
+              <w:tab/>
+              <w:t>2.19</w:t>
+            </w:r>
+          </w:p>
+          <w:p>
+            <w:pPr>
+              <w:spacing w:line="240" w:lineRule="auto"/>
+            </w:pPr>
+            <w:r>
+              <w:t>3.98</w:t>
+            </w:r>
+            <w:r>
+              <w:tab/>
+              <w:t>2.02</w:t>
+            </w:r>
+          </w:p>
+          <w:p>
+            <w:pPr>
+              <w:spacing w:line="240" w:lineRule="auto"/>
+            </w:pPr>
+            <w:r>
+              <w:t>0.89</w:t>
+            </w:r>
+            <w:r>
+              <w:tab/>
+              <w:t>1.86</w:t>
+            </w:r>
+          </w:p>
+        </w:tc>
+        <w:tc>
+          <w:tcPr>
+            <w:tcW w:w="4514" w:type="dxa"/>
+            <w:shd w:val="clear" w:color="auto" w:fill="auto"/>
+            <w:tcMar>
+              <w:top w:w="100" w:type="dxa"/>
+              <w:left w:w="100" w:type="dxa"/>
+              <w:bottom w:w="100" w:type="dxa"/>
+              <w:right w:w="100" w:type="dxa"/>
+            </w:tcMar>
+          </w:tcPr>
+          <w:p>
+            <w:pPr>
+              <w:spacing w:line="240" w:lineRule="auto"/>
+            </w:pPr>
+            <w:r>
+              <w:t>6 3 9</w:t>
+            </w:r>
+          </w:p>
+          <w:p>
+            <w:pPr>
+              <w:spacing w:line="240" w:lineRule="auto"/>
+            </w:pPr>
+            <w:r>
+              <w:t>4 6 3</w:t>
+            </w:r>
+          </w:p>
+        </w:tc>
+      </w:tr>
+    </w:tbl>
+    <w:p/>
     <w:sectPr>
       <w:pgSz w:w="11909" w:h="16834"/>
       <w:pgMar w:top="1440" w:right="1440" w:bottom="1440" w:left="1440" w:header="720" w:footer="720" w:gutter="0"/>

</xml_diff>